<commit_message>
completed synopsis and rsults after receiving final data
</commit_message>
<xml_diff>
--- a/results/QualSyst/Maeda_2015.docx
+++ b/results/QualSyst/Maeda_2015.docx
@@ -1,6 +1,6 @@
 
 <file path=word/document.xml><?xml version="1.0" encoding="utf-8"?>
-<w:document xmlns:wpc="http://schemas.microsoft.com/office/word/2010/wordprocessingCanvas" xmlns:cx="http://schemas.microsoft.com/office/drawing/2014/chartex" xmlns:cx1="http://schemas.microsoft.com/office/drawing/2015/9/8/chartex" xmlns:cx2="http://schemas.microsoft.com/office/drawing/2015/10/21/chartex" xmlns:cx3="http://schemas.microsoft.com/office/drawing/2016/5/9/chartex" xmlns:cx4="http://schemas.microsoft.com/office/drawing/2016/5/10/chartex" xmlns:cx5="http://schemas.microsoft.com/office/drawing/2016/5/11/chartex" xmlns:cx6="http://schemas.microsoft.com/office/drawing/2016/5/12/chartex" xmlns:cx7="http://schemas.microsoft.com/office/drawing/2016/5/13/chartex" xmlns:cx8="http://schemas.microsoft.com/office/drawing/2016/5/14/chartex" xmlns:mc="http://schemas.openxmlformats.org/markup-compatibility/2006" xmlns:aink="http://schemas.microsoft.com/office/drawing/2016/ink" xmlns:am3d="http://schemas.microsoft.com/office/drawing/2017/model3d" xmlns:o="urn:schemas-microsoft-com:office:office" xmlns:r="http://schemas.openxmlformats.org/officeDocument/2006/relationships" xmlns:m="http://schemas.openxmlformats.org/officeDocument/2006/math" xmlns:v="urn:schemas-microsoft-com:vml" xmlns:wp14="http://schemas.microsoft.com/office/word/2010/wordprocessingDrawing" xmlns:wp="http://schemas.openxmlformats.org/drawingml/2006/wordprocessingDrawing" xmlns:w10="urn:schemas-microsoft-com:office:word" xmlns:w="http://schemas.openxmlformats.org/wordprocessingml/2006/main" xmlns:w14="http://schemas.microsoft.com/office/word/2010/wordml" xmlns:w15="http://schemas.microsoft.com/office/word/2012/wordml" xmlns:w16cex="http://schemas.microsoft.com/office/word/2018/wordml/cex" xmlns:w16cid="http://schemas.microsoft.com/office/word/2016/wordml/cid" xmlns:w16="http://schemas.microsoft.com/office/word/2018/wordml" xmlns:w16sdtdh="http://schemas.microsoft.com/office/word/2020/wordml/sdtdatahash" xmlns:w16se="http://schemas.microsoft.com/office/word/2015/wordml/symex" xmlns:wpg="http://schemas.microsoft.com/office/word/2010/wordprocessingGroup" xmlns:wpi="http://schemas.microsoft.com/office/word/2010/wordprocessingInk" xmlns:wne="http://schemas.microsoft.com/office/word/2006/wordml" xmlns:wps="http://schemas.microsoft.com/office/word/2010/wordprocessingShape" mc:Ignorable="w14 w15 w16se w16cid w16 w16cex w16sdtdh wp14">
+<w:document xmlns:wpc="http://schemas.microsoft.com/office/word/2010/wordprocessingCanvas" xmlns:cx="http://schemas.microsoft.com/office/drawing/2014/chartex" xmlns:cx1="http://schemas.microsoft.com/office/drawing/2015/9/8/chartex" xmlns:cx2="http://schemas.microsoft.com/office/drawing/2015/10/21/chartex" xmlns:cx3="http://schemas.microsoft.com/office/drawing/2016/5/9/chartex" xmlns:cx4="http://schemas.microsoft.com/office/drawing/2016/5/10/chartex" xmlns:cx5="http://schemas.microsoft.com/office/drawing/2016/5/11/chartex" xmlns:cx6="http://schemas.microsoft.com/office/drawing/2016/5/12/chartex" xmlns:cx7="http://schemas.microsoft.com/office/drawing/2016/5/13/chartex" xmlns:cx8="http://schemas.microsoft.com/office/drawing/2016/5/14/chartex" xmlns:mc="http://schemas.openxmlformats.org/markup-compatibility/2006" xmlns:aink="http://schemas.microsoft.com/office/drawing/2016/ink" xmlns:am3d="http://schemas.microsoft.com/office/drawing/2017/model3d" xmlns:o="urn:schemas-microsoft-com:office:office" xmlns:r="http://schemas.openxmlformats.org/officeDocument/2006/relationships" xmlns:m="http://schemas.openxmlformats.org/officeDocument/2006/math" xmlns:v="urn:schemas-microsoft-com:vml" xmlns:wp14="http://schemas.microsoft.com/office/word/2010/wordprocessingDrawing" xmlns:wp="http://schemas.openxmlformats.org/drawingml/2006/wordprocessingDrawing" xmlns:w10="urn:schemas-microsoft-com:office:word" xmlns:w="http://schemas.openxmlformats.org/wordprocessingml/2006/main" xmlns:w14="http://schemas.microsoft.com/office/word/2010/wordml" xmlns:w15="http://schemas.microsoft.com/office/word/2012/wordml" xmlns:w16cid="http://schemas.microsoft.com/office/word/2016/wordml/cid" xmlns:w16se="http://schemas.microsoft.com/office/word/2015/wordml/symex" xmlns:wpg="http://schemas.microsoft.com/office/word/2010/wordprocessingGroup" xmlns:wpi="http://schemas.microsoft.com/office/word/2010/wordprocessingInk" xmlns:wne="http://schemas.microsoft.com/office/word/2006/wordml" xmlns:wps="http://schemas.microsoft.com/office/word/2010/wordprocessingShape" mc:Ignorable="w14 w15 w16se w16cid wp14">
   <w:body>
     <w:p>
       <w:pPr>
@@ -99,20 +99,8 @@
           <w:color w:val="1B1718"/>
           <w:sz w:val="22"/>
         </w:rPr>
-        <w:t xml:space="preserve">Checklist for assessing the quality of quantitative </w:t>
+        <w:t>Checklist for assessing the quality of quantitative studies</w:t>
       </w:r>
-      <w:proofErr w:type="gramStart"/>
-      <w:r>
-        <w:rPr>
-          <w:rFonts w:ascii="Helvetica" w:hAnsi="Helvetica" w:cs="Times"/>
-          <w:b/>
-          <w:bCs/>
-          <w:color w:val="1B1718"/>
-          <w:sz w:val="22"/>
-        </w:rPr>
-        <w:t>studies</w:t>
-      </w:r>
-      <w:proofErr w:type="gramEnd"/>
     </w:p>
     <w:p>
       <w:pPr>
@@ -162,18 +150,16 @@
           <w:sz w:val="22"/>
           <w:szCs w:val="22"/>
         </w:rPr>
-        <w:t xml:space="preserve"> Felicitas </w:t>
+        <w:t xml:space="preserve"> </w:t>
       </w:r>
-      <w:proofErr w:type="gramStart"/>
       <w:r>
         <w:rPr>
           <w:rFonts w:ascii="Helvetica" w:hAnsi="Helvetica"/>
           <w:sz w:val="22"/>
           <w:szCs w:val="22"/>
         </w:rPr>
-        <w:t>Mügge</w:t>
+        <w:t>David Pedros20</w:t>
       </w:r>
-      <w:proofErr w:type="gramEnd"/>
     </w:p>
     <w:p>
       <w:pPr>
@@ -213,7 +199,7 @@
           <w:sz w:val="22"/>
           <w:szCs w:val="22"/>
         </w:rPr>
-        <w:t>8</w:t>
+        <w:t>0</w:t>
       </w:r>
       <w:r>
         <w:rPr>
@@ -237,7 +223,7 @@
           <w:sz w:val="22"/>
           <w:szCs w:val="22"/>
         </w:rPr>
-        <w:t>1</w:t>
+        <w:t>2</w:t>
       </w:r>
     </w:p>
     <w:p>
@@ -427,7 +413,7 @@
       <w:tr>
         <w:tc>
           <w:tcPr>
-            <w:tcW w:w="4786" w:type="dxa"/>
+            <w:tcW w:w="4667" w:type="dxa"/>
             <w:gridSpan w:val="2"/>
           </w:tcPr>
           <w:p>
@@ -465,7 +451,7 @@
         </w:tc>
         <w:tc>
           <w:tcPr>
-            <w:tcW w:w="1134" w:type="dxa"/>
+            <w:tcW w:w="1105" w:type="dxa"/>
           </w:tcPr>
           <w:p>
             <w:pPr>
@@ -500,7 +486,7 @@
         </w:tc>
         <w:tc>
           <w:tcPr>
-            <w:tcW w:w="1418" w:type="dxa"/>
+            <w:tcW w:w="1389" w:type="dxa"/>
           </w:tcPr>
           <w:p>
             <w:pPr>
@@ -535,7 +521,7 @@
         </w:tc>
         <w:tc>
           <w:tcPr>
-            <w:tcW w:w="992" w:type="dxa"/>
+            <w:tcW w:w="966" w:type="dxa"/>
           </w:tcPr>
           <w:p>
             <w:pPr>
@@ -584,26 +570,25 @@
         </w:tc>
         <w:tc>
           <w:tcPr>
-            <w:tcW w:w="952" w:type="dxa"/>
-          </w:tcPr>
-          <w:p>
-            <w:pPr>
-              <w:widowControl w:val="0"/>
-              <w:autoSpaceDE w:val="0"/>
-              <w:autoSpaceDN w:val="0"/>
-              <w:adjustRightInd w:val="0"/>
-              <w:spacing w:after="240"/>
-              <w:rPr>
-                <w:rFonts w:ascii="Helvetica" w:hAnsi="Helvetica" w:cs="Times"/>
-                <w:b/>
-                <w:bCs/>
-                <w:color w:val="1B1718"/>
-                <w:sz w:val="22"/>
-                <w:szCs w:val="22"/>
-                <w:lang w:val="de-DE"/>
-              </w:rPr>
-            </w:pPr>
-            <w:proofErr w:type="gramStart"/>
+            <w:tcW w:w="929" w:type="dxa"/>
+          </w:tcPr>
+          <w:p>
+            <w:pPr>
+              <w:widowControl w:val="0"/>
+              <w:autoSpaceDE w:val="0"/>
+              <w:autoSpaceDN w:val="0"/>
+              <w:adjustRightInd w:val="0"/>
+              <w:spacing w:after="240"/>
+              <w:rPr>
+                <w:rFonts w:ascii="Helvetica" w:hAnsi="Helvetica" w:cs="Times"/>
+                <w:b/>
+                <w:bCs/>
+                <w:color w:val="1B1718"/>
+                <w:sz w:val="22"/>
+                <w:szCs w:val="22"/>
+                <w:lang w:val="de-DE"/>
+              </w:rPr>
+            </w:pPr>
             <w:r>
               <w:rPr>
                 <w:rFonts w:ascii="Helvetica" w:hAnsi="Helvetica" w:cs="Times"/>
@@ -616,14 +601,13 @@
               </w:rPr>
               <w:t>NA</w:t>
             </w:r>
-            <w:proofErr w:type="gramEnd"/>
           </w:p>
         </w:tc>
       </w:tr>
       <w:tr>
         <w:tc>
           <w:tcPr>
-            <w:tcW w:w="534" w:type="dxa"/>
+            <w:tcW w:w="531" w:type="dxa"/>
           </w:tcPr>
           <w:p>
             <w:pPr>
@@ -658,7 +642,7 @@
         </w:tc>
         <w:tc>
           <w:tcPr>
-            <w:tcW w:w="4252" w:type="dxa"/>
+            <w:tcW w:w="4136" w:type="dxa"/>
           </w:tcPr>
           <w:p>
             <w:pPr>
@@ -757,7 +741,7 @@
         </w:tc>
         <w:tc>
           <w:tcPr>
-            <w:tcW w:w="1134" w:type="dxa"/>
+            <w:tcW w:w="1105" w:type="dxa"/>
           </w:tcPr>
           <w:p>
             <w:pPr>
@@ -792,53 +776,53 @@
         </w:tc>
         <w:tc>
           <w:tcPr>
-            <w:tcW w:w="1418" w:type="dxa"/>
-          </w:tcPr>
-          <w:p>
-            <w:pPr>
-              <w:widowControl w:val="0"/>
-              <w:autoSpaceDE w:val="0"/>
-              <w:autoSpaceDN w:val="0"/>
-              <w:adjustRightInd w:val="0"/>
-              <w:spacing w:after="240"/>
-              <w:rPr>
-                <w:rFonts w:ascii="Helvetica" w:hAnsi="Helvetica" w:cs="Times"/>
-                <w:b/>
-                <w:bCs/>
-                <w:color w:val="1B1718"/>
-                <w:sz w:val="22"/>
-                <w:szCs w:val="22"/>
-                <w:lang w:val="de-DE"/>
-              </w:rPr>
-            </w:pPr>
-          </w:p>
-        </w:tc>
-        <w:tc>
-          <w:tcPr>
-            <w:tcW w:w="992" w:type="dxa"/>
-          </w:tcPr>
-          <w:p>
-            <w:pPr>
-              <w:widowControl w:val="0"/>
-              <w:autoSpaceDE w:val="0"/>
-              <w:autoSpaceDN w:val="0"/>
-              <w:adjustRightInd w:val="0"/>
-              <w:spacing w:after="240"/>
-              <w:rPr>
-                <w:rFonts w:ascii="Helvetica" w:hAnsi="Helvetica" w:cs="Times"/>
-                <w:b/>
-                <w:bCs/>
-                <w:color w:val="1B1718"/>
-                <w:sz w:val="22"/>
-                <w:szCs w:val="22"/>
-                <w:lang w:val="de-DE"/>
-              </w:rPr>
-            </w:pPr>
-          </w:p>
-        </w:tc>
-        <w:tc>
-          <w:tcPr>
-            <w:tcW w:w="952" w:type="dxa"/>
+            <w:tcW w:w="1389" w:type="dxa"/>
+          </w:tcPr>
+          <w:p>
+            <w:pPr>
+              <w:widowControl w:val="0"/>
+              <w:autoSpaceDE w:val="0"/>
+              <w:autoSpaceDN w:val="0"/>
+              <w:adjustRightInd w:val="0"/>
+              <w:spacing w:after="240"/>
+              <w:rPr>
+                <w:rFonts w:ascii="Helvetica" w:hAnsi="Helvetica" w:cs="Times"/>
+                <w:b/>
+                <w:bCs/>
+                <w:color w:val="1B1718"/>
+                <w:sz w:val="22"/>
+                <w:szCs w:val="22"/>
+                <w:lang w:val="de-DE"/>
+              </w:rPr>
+            </w:pPr>
+          </w:p>
+        </w:tc>
+        <w:tc>
+          <w:tcPr>
+            <w:tcW w:w="966" w:type="dxa"/>
+          </w:tcPr>
+          <w:p>
+            <w:pPr>
+              <w:widowControl w:val="0"/>
+              <w:autoSpaceDE w:val="0"/>
+              <w:autoSpaceDN w:val="0"/>
+              <w:adjustRightInd w:val="0"/>
+              <w:spacing w:after="240"/>
+              <w:rPr>
+                <w:rFonts w:ascii="Helvetica" w:hAnsi="Helvetica" w:cs="Times"/>
+                <w:b/>
+                <w:bCs/>
+                <w:color w:val="1B1718"/>
+                <w:sz w:val="22"/>
+                <w:szCs w:val="22"/>
+                <w:lang w:val="de-DE"/>
+              </w:rPr>
+            </w:pPr>
+          </w:p>
+        </w:tc>
+        <w:tc>
+          <w:tcPr>
+            <w:tcW w:w="929" w:type="dxa"/>
             <w:shd w:val="clear" w:color="auto" w:fill="B6DDE8" w:themeFill="accent5" w:themeFillTint="66"/>
           </w:tcPr>
           <w:p>
@@ -864,7 +848,7 @@
       <w:tr>
         <w:tc>
           <w:tcPr>
-            <w:tcW w:w="534" w:type="dxa"/>
+            <w:tcW w:w="531" w:type="dxa"/>
           </w:tcPr>
           <w:p>
             <w:pPr>
@@ -899,7 +883,7 @@
         </w:tc>
         <w:tc>
           <w:tcPr>
-            <w:tcW w:w="4252" w:type="dxa"/>
+            <w:tcW w:w="4136" w:type="dxa"/>
           </w:tcPr>
           <w:p>
             <w:pPr>
@@ -930,7 +914,29 @@
         </w:tc>
         <w:tc>
           <w:tcPr>
-            <w:tcW w:w="1134" w:type="dxa"/>
+            <w:tcW w:w="1105" w:type="dxa"/>
+          </w:tcPr>
+          <w:p>
+            <w:pPr>
+              <w:widowControl w:val="0"/>
+              <w:autoSpaceDE w:val="0"/>
+              <w:autoSpaceDN w:val="0"/>
+              <w:adjustRightInd w:val="0"/>
+              <w:spacing w:after="240"/>
+              <w:rPr>
+                <w:rFonts w:ascii="Helvetica" w:hAnsi="Helvetica" w:cs="Times"/>
+                <w:b/>
+                <w:bCs/>
+                <w:color w:val="1B1718"/>
+                <w:sz w:val="22"/>
+                <w:szCs w:val="22"/>
+              </w:rPr>
+            </w:pPr>
+          </w:p>
+        </w:tc>
+        <w:tc>
+          <w:tcPr>
+            <w:tcW w:w="1389" w:type="dxa"/>
           </w:tcPr>
           <w:p>
             <w:pPr>
@@ -963,51 +969,29 @@
         </w:tc>
         <w:tc>
           <w:tcPr>
-            <w:tcW w:w="1418" w:type="dxa"/>
-          </w:tcPr>
-          <w:p>
-            <w:pPr>
-              <w:widowControl w:val="0"/>
-              <w:autoSpaceDE w:val="0"/>
-              <w:autoSpaceDN w:val="0"/>
-              <w:adjustRightInd w:val="0"/>
-              <w:spacing w:after="240"/>
-              <w:rPr>
-                <w:rFonts w:ascii="Helvetica" w:hAnsi="Helvetica" w:cs="Times"/>
-                <w:b/>
-                <w:bCs/>
-                <w:color w:val="1B1718"/>
-                <w:sz w:val="22"/>
-                <w:szCs w:val="22"/>
-              </w:rPr>
-            </w:pPr>
-          </w:p>
-        </w:tc>
-        <w:tc>
-          <w:tcPr>
-            <w:tcW w:w="992" w:type="dxa"/>
-          </w:tcPr>
-          <w:p>
-            <w:pPr>
-              <w:widowControl w:val="0"/>
-              <w:autoSpaceDE w:val="0"/>
-              <w:autoSpaceDN w:val="0"/>
-              <w:adjustRightInd w:val="0"/>
-              <w:spacing w:after="240"/>
-              <w:rPr>
-                <w:rFonts w:ascii="Helvetica" w:hAnsi="Helvetica" w:cs="Times"/>
-                <w:b/>
-                <w:bCs/>
-                <w:color w:val="1B1718"/>
-                <w:sz w:val="22"/>
-                <w:szCs w:val="22"/>
-              </w:rPr>
-            </w:pPr>
-          </w:p>
-        </w:tc>
-        <w:tc>
-          <w:tcPr>
-            <w:tcW w:w="952" w:type="dxa"/>
+            <w:tcW w:w="966" w:type="dxa"/>
+          </w:tcPr>
+          <w:p>
+            <w:pPr>
+              <w:widowControl w:val="0"/>
+              <w:autoSpaceDE w:val="0"/>
+              <w:autoSpaceDN w:val="0"/>
+              <w:adjustRightInd w:val="0"/>
+              <w:spacing w:after="240"/>
+              <w:rPr>
+                <w:rFonts w:ascii="Helvetica" w:hAnsi="Helvetica" w:cs="Times"/>
+                <w:b/>
+                <w:bCs/>
+                <w:color w:val="1B1718"/>
+                <w:sz w:val="22"/>
+                <w:szCs w:val="22"/>
+              </w:rPr>
+            </w:pPr>
+          </w:p>
+        </w:tc>
+        <w:tc>
+          <w:tcPr>
+            <w:tcW w:w="929" w:type="dxa"/>
             <w:shd w:val="clear" w:color="auto" w:fill="B6DDE8" w:themeFill="accent5" w:themeFillTint="66"/>
           </w:tcPr>
           <w:p>
@@ -1032,7 +1016,7 @@
       <w:tr>
         <w:tc>
           <w:tcPr>
-            <w:tcW w:w="534" w:type="dxa"/>
+            <w:tcW w:w="531" w:type="dxa"/>
           </w:tcPr>
           <w:p>
             <w:pPr>
@@ -1067,7 +1051,7 @@
         </w:tc>
         <w:tc>
           <w:tcPr>
-            <w:tcW w:w="4252" w:type="dxa"/>
+            <w:tcW w:w="4136" w:type="dxa"/>
           </w:tcPr>
           <w:p>
             <w:pPr>
@@ -1118,7 +1102,29 @@
         </w:tc>
         <w:tc>
           <w:tcPr>
-            <w:tcW w:w="1134" w:type="dxa"/>
+            <w:tcW w:w="1105" w:type="dxa"/>
+          </w:tcPr>
+          <w:p>
+            <w:pPr>
+              <w:widowControl w:val="0"/>
+              <w:autoSpaceDE w:val="0"/>
+              <w:autoSpaceDN w:val="0"/>
+              <w:adjustRightInd w:val="0"/>
+              <w:spacing w:after="240"/>
+              <w:rPr>
+                <w:rFonts w:ascii="Helvetica" w:hAnsi="Helvetica" w:cs="Times"/>
+                <w:b/>
+                <w:bCs/>
+                <w:color w:val="1B1718"/>
+                <w:sz w:val="22"/>
+                <w:szCs w:val="22"/>
+              </w:rPr>
+            </w:pPr>
+          </w:p>
+        </w:tc>
+        <w:tc>
+          <w:tcPr>
+            <w:tcW w:w="1389" w:type="dxa"/>
           </w:tcPr>
           <w:p>
             <w:pPr>
@@ -1151,51 +1157,29 @@
         </w:tc>
         <w:tc>
           <w:tcPr>
-            <w:tcW w:w="1418" w:type="dxa"/>
-          </w:tcPr>
-          <w:p>
-            <w:pPr>
-              <w:widowControl w:val="0"/>
-              <w:autoSpaceDE w:val="0"/>
-              <w:autoSpaceDN w:val="0"/>
-              <w:adjustRightInd w:val="0"/>
-              <w:spacing w:after="240"/>
-              <w:rPr>
-                <w:rFonts w:ascii="Helvetica" w:hAnsi="Helvetica" w:cs="Times"/>
-                <w:b/>
-                <w:bCs/>
-                <w:color w:val="1B1718"/>
-                <w:sz w:val="22"/>
-                <w:szCs w:val="22"/>
-              </w:rPr>
-            </w:pPr>
-          </w:p>
-        </w:tc>
-        <w:tc>
-          <w:tcPr>
-            <w:tcW w:w="992" w:type="dxa"/>
-          </w:tcPr>
-          <w:p>
-            <w:pPr>
-              <w:widowControl w:val="0"/>
-              <w:autoSpaceDE w:val="0"/>
-              <w:autoSpaceDN w:val="0"/>
-              <w:adjustRightInd w:val="0"/>
-              <w:spacing w:after="240"/>
-              <w:rPr>
-                <w:rFonts w:ascii="Helvetica" w:hAnsi="Helvetica" w:cs="Times"/>
-                <w:b/>
-                <w:bCs/>
-                <w:color w:val="1B1718"/>
-                <w:sz w:val="22"/>
-                <w:szCs w:val="22"/>
-              </w:rPr>
-            </w:pPr>
-          </w:p>
-        </w:tc>
-        <w:tc>
-          <w:tcPr>
-            <w:tcW w:w="952" w:type="dxa"/>
+            <w:tcW w:w="966" w:type="dxa"/>
+          </w:tcPr>
+          <w:p>
+            <w:pPr>
+              <w:widowControl w:val="0"/>
+              <w:autoSpaceDE w:val="0"/>
+              <w:autoSpaceDN w:val="0"/>
+              <w:adjustRightInd w:val="0"/>
+              <w:spacing w:after="240"/>
+              <w:rPr>
+                <w:rFonts w:ascii="Helvetica" w:hAnsi="Helvetica" w:cs="Times"/>
+                <w:b/>
+                <w:bCs/>
+                <w:color w:val="1B1718"/>
+                <w:sz w:val="22"/>
+                <w:szCs w:val="22"/>
+              </w:rPr>
+            </w:pPr>
+          </w:p>
+        </w:tc>
+        <w:tc>
+          <w:tcPr>
+            <w:tcW w:w="929" w:type="dxa"/>
           </w:tcPr>
           <w:p>
             <w:pPr>
@@ -1219,7 +1203,7 @@
       <w:tr>
         <w:tc>
           <w:tcPr>
-            <w:tcW w:w="534" w:type="dxa"/>
+            <w:tcW w:w="531" w:type="dxa"/>
           </w:tcPr>
           <w:p>
             <w:pPr>
@@ -1254,7 +1238,7 @@
         </w:tc>
         <w:tc>
           <w:tcPr>
-            <w:tcW w:w="4252" w:type="dxa"/>
+            <w:tcW w:w="4136" w:type="dxa"/>
           </w:tcPr>
           <w:p>
             <w:pPr>
@@ -1285,7 +1269,74 @@
         </w:tc>
         <w:tc>
           <w:tcPr>
-            <w:tcW w:w="1134" w:type="dxa"/>
+            <w:tcW w:w="1105" w:type="dxa"/>
+          </w:tcPr>
+          <w:p>
+            <w:pPr>
+              <w:widowControl w:val="0"/>
+              <w:autoSpaceDE w:val="0"/>
+              <w:autoSpaceDN w:val="0"/>
+              <w:adjustRightInd w:val="0"/>
+              <w:spacing w:after="240"/>
+              <w:rPr>
+                <w:rFonts w:ascii="Helvetica" w:hAnsi="Helvetica" w:cs="Times"/>
+                <w:b/>
+                <w:bCs/>
+                <w:color w:val="1B1718"/>
+                <w:sz w:val="22"/>
+                <w:szCs w:val="22"/>
+              </w:rPr>
+            </w:pPr>
+          </w:p>
+        </w:tc>
+        <w:tc>
+          <w:tcPr>
+            <w:tcW w:w="1389" w:type="dxa"/>
+          </w:tcPr>
+          <w:p>
+            <w:pPr>
+              <w:widowControl w:val="0"/>
+              <w:autoSpaceDE w:val="0"/>
+              <w:autoSpaceDN w:val="0"/>
+              <w:adjustRightInd w:val="0"/>
+              <w:spacing w:after="240"/>
+              <w:rPr>
+                <w:rFonts w:ascii="Helvetica" w:hAnsi="Helvetica" w:cs="Times"/>
+                <w:b/>
+                <w:bCs/>
+                <w:color w:val="1B1718"/>
+                <w:sz w:val="22"/>
+                <w:szCs w:val="22"/>
+              </w:rPr>
+            </w:pPr>
+          </w:p>
+        </w:tc>
+        <w:tc>
+          <w:tcPr>
+            <w:tcW w:w="966" w:type="dxa"/>
+          </w:tcPr>
+          <w:p>
+            <w:pPr>
+              <w:widowControl w:val="0"/>
+              <w:autoSpaceDE w:val="0"/>
+              <w:autoSpaceDN w:val="0"/>
+              <w:adjustRightInd w:val="0"/>
+              <w:spacing w:after="240"/>
+              <w:rPr>
+                <w:rFonts w:ascii="Helvetica" w:hAnsi="Helvetica" w:cs="Times"/>
+                <w:b/>
+                <w:bCs/>
+                <w:color w:val="1B1718"/>
+                <w:sz w:val="22"/>
+                <w:szCs w:val="22"/>
+              </w:rPr>
+            </w:pPr>
+          </w:p>
+        </w:tc>
+        <w:tc>
+          <w:tcPr>
+            <w:tcW w:w="929" w:type="dxa"/>
+            <w:shd w:val="clear" w:color="auto" w:fill="B6DDE8" w:themeFill="accent5" w:themeFillTint="66"/>
           </w:tcPr>
           <w:p>
             <w:pPr>
@@ -1314,80 +1365,15 @@
               </w:rPr>
               <w:t>X</w:t>
             </w:r>
-          </w:p>
-        </w:tc>
-        <w:tc>
-          <w:tcPr>
-            <w:tcW w:w="1418" w:type="dxa"/>
-          </w:tcPr>
-          <w:p>
-            <w:pPr>
-              <w:widowControl w:val="0"/>
-              <w:autoSpaceDE w:val="0"/>
-              <w:autoSpaceDN w:val="0"/>
-              <w:adjustRightInd w:val="0"/>
-              <w:spacing w:after="240"/>
-              <w:rPr>
-                <w:rFonts w:ascii="Helvetica" w:hAnsi="Helvetica" w:cs="Times"/>
-                <w:b/>
-                <w:bCs/>
-                <w:color w:val="1B1718"/>
-                <w:sz w:val="22"/>
-                <w:szCs w:val="22"/>
-              </w:rPr>
-            </w:pPr>
-          </w:p>
-        </w:tc>
-        <w:tc>
-          <w:tcPr>
-            <w:tcW w:w="992" w:type="dxa"/>
-          </w:tcPr>
-          <w:p>
-            <w:pPr>
-              <w:widowControl w:val="0"/>
-              <w:autoSpaceDE w:val="0"/>
-              <w:autoSpaceDN w:val="0"/>
-              <w:adjustRightInd w:val="0"/>
-              <w:spacing w:after="240"/>
-              <w:rPr>
-                <w:rFonts w:ascii="Helvetica" w:hAnsi="Helvetica" w:cs="Times"/>
-                <w:b/>
-                <w:bCs/>
-                <w:color w:val="1B1718"/>
-                <w:sz w:val="22"/>
-                <w:szCs w:val="22"/>
-              </w:rPr>
-            </w:pPr>
-          </w:p>
-        </w:tc>
-        <w:tc>
-          <w:tcPr>
-            <w:tcW w:w="952" w:type="dxa"/>
-            <w:shd w:val="clear" w:color="auto" w:fill="B6DDE8" w:themeFill="accent5" w:themeFillTint="66"/>
-          </w:tcPr>
-          <w:p>
-            <w:pPr>
-              <w:widowControl w:val="0"/>
-              <w:autoSpaceDE w:val="0"/>
-              <w:autoSpaceDN w:val="0"/>
-              <w:adjustRightInd w:val="0"/>
-              <w:spacing w:after="240"/>
-              <w:rPr>
-                <w:rFonts w:ascii="Helvetica" w:hAnsi="Helvetica" w:cs="Times"/>
-                <w:b/>
-                <w:bCs/>
-                <w:color w:val="1B1718"/>
-                <w:sz w:val="22"/>
-                <w:szCs w:val="22"/>
-              </w:rPr>
-            </w:pPr>
+            <w:bookmarkStart w:id="0" w:name="_GoBack"/>
+            <w:bookmarkEnd w:id="0"/>
           </w:p>
         </w:tc>
       </w:tr>
       <w:tr>
         <w:tc>
           <w:tcPr>
-            <w:tcW w:w="534" w:type="dxa"/>
+            <w:tcW w:w="531" w:type="dxa"/>
           </w:tcPr>
           <w:p>
             <w:pPr>
@@ -1422,7 +1408,7 @@
         </w:tc>
         <w:tc>
           <w:tcPr>
-            <w:tcW w:w="4252" w:type="dxa"/>
+            <w:tcW w:w="4136" w:type="dxa"/>
           </w:tcPr>
           <w:p>
             <w:pPr>
@@ -1453,7 +1439,51 @@
         </w:tc>
         <w:tc>
           <w:tcPr>
-            <w:tcW w:w="1134" w:type="dxa"/>
+            <w:tcW w:w="1105" w:type="dxa"/>
+          </w:tcPr>
+          <w:p>
+            <w:pPr>
+              <w:widowControl w:val="0"/>
+              <w:autoSpaceDE w:val="0"/>
+              <w:autoSpaceDN w:val="0"/>
+              <w:adjustRightInd w:val="0"/>
+              <w:spacing w:after="240"/>
+              <w:rPr>
+                <w:rFonts w:ascii="Helvetica" w:hAnsi="Helvetica" w:cs="Times"/>
+                <w:b/>
+                <w:bCs/>
+                <w:color w:val="1B1718"/>
+                <w:sz w:val="22"/>
+                <w:szCs w:val="22"/>
+              </w:rPr>
+            </w:pPr>
+          </w:p>
+        </w:tc>
+        <w:tc>
+          <w:tcPr>
+            <w:tcW w:w="1389" w:type="dxa"/>
+          </w:tcPr>
+          <w:p>
+            <w:pPr>
+              <w:widowControl w:val="0"/>
+              <w:autoSpaceDE w:val="0"/>
+              <w:autoSpaceDN w:val="0"/>
+              <w:adjustRightInd w:val="0"/>
+              <w:spacing w:after="240"/>
+              <w:rPr>
+                <w:rFonts w:ascii="Helvetica" w:hAnsi="Helvetica" w:cs="Times"/>
+                <w:b/>
+                <w:bCs/>
+                <w:color w:val="1B1718"/>
+                <w:sz w:val="22"/>
+                <w:szCs w:val="22"/>
+              </w:rPr>
+            </w:pPr>
+          </w:p>
+        </w:tc>
+        <w:tc>
+          <w:tcPr>
+            <w:tcW w:w="966" w:type="dxa"/>
           </w:tcPr>
           <w:p>
             <w:pPr>
@@ -1486,51 +1516,7 @@
         </w:tc>
         <w:tc>
           <w:tcPr>
-            <w:tcW w:w="1418" w:type="dxa"/>
-          </w:tcPr>
-          <w:p>
-            <w:pPr>
-              <w:widowControl w:val="0"/>
-              <w:autoSpaceDE w:val="0"/>
-              <w:autoSpaceDN w:val="0"/>
-              <w:adjustRightInd w:val="0"/>
-              <w:spacing w:after="240"/>
-              <w:rPr>
-                <w:rFonts w:ascii="Helvetica" w:hAnsi="Helvetica" w:cs="Times"/>
-                <w:b/>
-                <w:bCs/>
-                <w:color w:val="1B1718"/>
-                <w:sz w:val="22"/>
-                <w:szCs w:val="22"/>
-              </w:rPr>
-            </w:pPr>
-          </w:p>
-        </w:tc>
-        <w:tc>
-          <w:tcPr>
-            <w:tcW w:w="992" w:type="dxa"/>
-          </w:tcPr>
-          <w:p>
-            <w:pPr>
-              <w:widowControl w:val="0"/>
-              <w:autoSpaceDE w:val="0"/>
-              <w:autoSpaceDN w:val="0"/>
-              <w:adjustRightInd w:val="0"/>
-              <w:spacing w:after="240"/>
-              <w:rPr>
-                <w:rFonts w:ascii="Helvetica" w:hAnsi="Helvetica" w:cs="Times"/>
-                <w:b/>
-                <w:bCs/>
-                <w:color w:val="1B1718"/>
-                <w:sz w:val="22"/>
-                <w:szCs w:val="22"/>
-              </w:rPr>
-            </w:pPr>
-          </w:p>
-        </w:tc>
-        <w:tc>
-          <w:tcPr>
-            <w:tcW w:w="952" w:type="dxa"/>
+            <w:tcW w:w="929" w:type="dxa"/>
           </w:tcPr>
           <w:p>
             <w:pPr>
@@ -1554,7 +1540,7 @@
       <w:tr>
         <w:tc>
           <w:tcPr>
-            <w:tcW w:w="534" w:type="dxa"/>
+            <w:tcW w:w="531" w:type="dxa"/>
           </w:tcPr>
           <w:p>
             <w:pPr>
@@ -1589,7 +1575,7 @@
         </w:tc>
         <w:tc>
           <w:tcPr>
-            <w:tcW w:w="4252" w:type="dxa"/>
+            <w:tcW w:w="4136" w:type="dxa"/>
           </w:tcPr>
           <w:p>
             <w:pPr>
@@ -1620,7 +1606,7 @@
         </w:tc>
         <w:tc>
           <w:tcPr>
-            <w:tcW w:w="1134" w:type="dxa"/>
+            <w:tcW w:w="1105" w:type="dxa"/>
           </w:tcPr>
           <w:p>
             <w:pPr>
@@ -1653,51 +1639,51 @@
         </w:tc>
         <w:tc>
           <w:tcPr>
-            <w:tcW w:w="1418" w:type="dxa"/>
-          </w:tcPr>
-          <w:p>
-            <w:pPr>
-              <w:widowControl w:val="0"/>
-              <w:autoSpaceDE w:val="0"/>
-              <w:autoSpaceDN w:val="0"/>
-              <w:adjustRightInd w:val="0"/>
-              <w:spacing w:after="240"/>
-              <w:rPr>
-                <w:rFonts w:ascii="Helvetica" w:hAnsi="Helvetica" w:cs="Times"/>
-                <w:b/>
-                <w:bCs/>
-                <w:color w:val="1B1718"/>
-                <w:sz w:val="22"/>
-                <w:szCs w:val="22"/>
-              </w:rPr>
-            </w:pPr>
-          </w:p>
-        </w:tc>
-        <w:tc>
-          <w:tcPr>
-            <w:tcW w:w="992" w:type="dxa"/>
-          </w:tcPr>
-          <w:p>
-            <w:pPr>
-              <w:widowControl w:val="0"/>
-              <w:autoSpaceDE w:val="0"/>
-              <w:autoSpaceDN w:val="0"/>
-              <w:adjustRightInd w:val="0"/>
-              <w:spacing w:after="240"/>
-              <w:rPr>
-                <w:rFonts w:ascii="Helvetica" w:hAnsi="Helvetica" w:cs="Times"/>
-                <w:b/>
-                <w:bCs/>
-                <w:color w:val="1B1718"/>
-                <w:sz w:val="22"/>
-                <w:szCs w:val="22"/>
-              </w:rPr>
-            </w:pPr>
-          </w:p>
-        </w:tc>
-        <w:tc>
-          <w:tcPr>
-            <w:tcW w:w="952" w:type="dxa"/>
+            <w:tcW w:w="1389" w:type="dxa"/>
+          </w:tcPr>
+          <w:p>
+            <w:pPr>
+              <w:widowControl w:val="0"/>
+              <w:autoSpaceDE w:val="0"/>
+              <w:autoSpaceDN w:val="0"/>
+              <w:adjustRightInd w:val="0"/>
+              <w:spacing w:after="240"/>
+              <w:rPr>
+                <w:rFonts w:ascii="Helvetica" w:hAnsi="Helvetica" w:cs="Times"/>
+                <w:b/>
+                <w:bCs/>
+                <w:color w:val="1B1718"/>
+                <w:sz w:val="22"/>
+                <w:szCs w:val="22"/>
+              </w:rPr>
+            </w:pPr>
+          </w:p>
+        </w:tc>
+        <w:tc>
+          <w:tcPr>
+            <w:tcW w:w="966" w:type="dxa"/>
+          </w:tcPr>
+          <w:p>
+            <w:pPr>
+              <w:widowControl w:val="0"/>
+              <w:autoSpaceDE w:val="0"/>
+              <w:autoSpaceDN w:val="0"/>
+              <w:adjustRightInd w:val="0"/>
+              <w:spacing w:after="240"/>
+              <w:rPr>
+                <w:rFonts w:ascii="Helvetica" w:hAnsi="Helvetica" w:cs="Times"/>
+                <w:b/>
+                <w:bCs/>
+                <w:color w:val="1B1718"/>
+                <w:sz w:val="22"/>
+                <w:szCs w:val="22"/>
+              </w:rPr>
+            </w:pPr>
+          </w:p>
+        </w:tc>
+        <w:tc>
+          <w:tcPr>
+            <w:tcW w:w="929" w:type="dxa"/>
           </w:tcPr>
           <w:p>
             <w:pPr>
@@ -1721,7 +1707,7 @@
       <w:tr>
         <w:tc>
           <w:tcPr>
-            <w:tcW w:w="534" w:type="dxa"/>
+            <w:tcW w:w="531" w:type="dxa"/>
           </w:tcPr>
           <w:p>
             <w:pPr>
@@ -1756,7 +1742,7 @@
         </w:tc>
         <w:tc>
           <w:tcPr>
-            <w:tcW w:w="4252" w:type="dxa"/>
+            <w:tcW w:w="4136" w:type="dxa"/>
           </w:tcPr>
           <w:p>
             <w:pPr>
@@ -1787,73 +1773,85 @@
         </w:tc>
         <w:tc>
           <w:tcPr>
-            <w:tcW w:w="1134" w:type="dxa"/>
-          </w:tcPr>
-          <w:p>
-            <w:pPr>
-              <w:widowControl w:val="0"/>
-              <w:autoSpaceDE w:val="0"/>
-              <w:autoSpaceDN w:val="0"/>
-              <w:adjustRightInd w:val="0"/>
-              <w:spacing w:after="240"/>
-              <w:rPr>
-                <w:rFonts w:ascii="Helvetica" w:hAnsi="Helvetica" w:cs="Times"/>
-                <w:b/>
-                <w:bCs/>
-                <w:color w:val="1B1718"/>
-                <w:sz w:val="22"/>
-                <w:szCs w:val="22"/>
-              </w:rPr>
-            </w:pPr>
-          </w:p>
-        </w:tc>
-        <w:tc>
-          <w:tcPr>
-            <w:tcW w:w="1418" w:type="dxa"/>
-          </w:tcPr>
-          <w:p>
-            <w:pPr>
-              <w:widowControl w:val="0"/>
-              <w:autoSpaceDE w:val="0"/>
-              <w:autoSpaceDN w:val="0"/>
-              <w:adjustRightInd w:val="0"/>
-              <w:spacing w:after="240"/>
-              <w:rPr>
-                <w:rFonts w:ascii="Helvetica" w:hAnsi="Helvetica" w:cs="Times"/>
-                <w:b/>
-                <w:bCs/>
-                <w:color w:val="1B1718"/>
-                <w:sz w:val="22"/>
-                <w:szCs w:val="22"/>
-              </w:rPr>
-            </w:pPr>
-          </w:p>
-        </w:tc>
-        <w:tc>
-          <w:tcPr>
-            <w:tcW w:w="992" w:type="dxa"/>
-          </w:tcPr>
-          <w:p>
-            <w:pPr>
-              <w:widowControl w:val="0"/>
-              <w:autoSpaceDE w:val="0"/>
-              <w:autoSpaceDN w:val="0"/>
-              <w:adjustRightInd w:val="0"/>
-              <w:spacing w:after="240"/>
-              <w:rPr>
-                <w:rFonts w:ascii="Helvetica" w:hAnsi="Helvetica" w:cs="Times"/>
-                <w:b/>
-                <w:bCs/>
-                <w:color w:val="1B1718"/>
-                <w:sz w:val="22"/>
-                <w:szCs w:val="22"/>
-              </w:rPr>
-            </w:pPr>
-          </w:p>
-        </w:tc>
-        <w:tc>
-          <w:tcPr>
-            <w:tcW w:w="952" w:type="dxa"/>
+            <w:tcW w:w="1105" w:type="dxa"/>
+          </w:tcPr>
+          <w:p>
+            <w:pPr>
+              <w:widowControl w:val="0"/>
+              <w:autoSpaceDE w:val="0"/>
+              <w:autoSpaceDN w:val="0"/>
+              <w:adjustRightInd w:val="0"/>
+              <w:spacing w:after="240"/>
+              <w:rPr>
+                <w:rFonts w:ascii="Helvetica" w:hAnsi="Helvetica" w:cs="Times"/>
+                <w:b/>
+                <w:bCs/>
+                <w:color w:val="1B1718"/>
+                <w:sz w:val="22"/>
+                <w:szCs w:val="22"/>
+              </w:rPr>
+            </w:pPr>
+          </w:p>
+        </w:tc>
+        <w:tc>
+          <w:tcPr>
+            <w:tcW w:w="1389" w:type="dxa"/>
+          </w:tcPr>
+          <w:p>
+            <w:pPr>
+              <w:widowControl w:val="0"/>
+              <w:autoSpaceDE w:val="0"/>
+              <w:autoSpaceDN w:val="0"/>
+              <w:adjustRightInd w:val="0"/>
+              <w:spacing w:after="240"/>
+              <w:rPr>
+                <w:rFonts w:ascii="Helvetica" w:hAnsi="Helvetica" w:cs="Times"/>
+                <w:b/>
+                <w:bCs/>
+                <w:color w:val="1B1718"/>
+                <w:sz w:val="22"/>
+                <w:szCs w:val="22"/>
+              </w:rPr>
+            </w:pPr>
+            <w:r>
+              <w:rPr>
+                <w:rFonts w:ascii="Helvetica" w:hAnsi="Helvetica" w:cs="Times"/>
+                <w:b/>
+                <w:bCs/>
+                <w:color w:val="1B1718"/>
+                <w:sz w:val="22"/>
+                <w:szCs w:val="22"/>
+                <w:lang w:val="de-DE"/>
+              </w:rPr>
+              <w:t>X</w:t>
+            </w:r>
+          </w:p>
+        </w:tc>
+        <w:tc>
+          <w:tcPr>
+            <w:tcW w:w="966" w:type="dxa"/>
+          </w:tcPr>
+          <w:p>
+            <w:pPr>
+              <w:widowControl w:val="0"/>
+              <w:autoSpaceDE w:val="0"/>
+              <w:autoSpaceDN w:val="0"/>
+              <w:adjustRightInd w:val="0"/>
+              <w:spacing w:after="240"/>
+              <w:rPr>
+                <w:rFonts w:ascii="Helvetica" w:hAnsi="Helvetica" w:cs="Times"/>
+                <w:b/>
+                <w:bCs/>
+                <w:color w:val="1B1718"/>
+                <w:sz w:val="22"/>
+                <w:szCs w:val="22"/>
+              </w:rPr>
+            </w:pPr>
+          </w:p>
+        </w:tc>
+        <w:tc>
+          <w:tcPr>
+            <w:tcW w:w="929" w:type="dxa"/>
           </w:tcPr>
           <w:p>
             <w:pPr>
@@ -1888,7 +1886,7 @@
       <w:tr>
         <w:tc>
           <w:tcPr>
-            <w:tcW w:w="534" w:type="dxa"/>
+            <w:tcW w:w="531" w:type="dxa"/>
           </w:tcPr>
           <w:p>
             <w:pPr>
@@ -1923,53 +1921,56 @@
         </w:tc>
         <w:tc>
           <w:tcPr>
-            <w:tcW w:w="4252" w:type="dxa"/>
-          </w:tcPr>
-          <w:p>
-            <w:pPr>
-              <w:widowControl w:val="0"/>
-              <w:autoSpaceDE w:val="0"/>
-              <w:autoSpaceDN w:val="0"/>
-              <w:adjustRightInd w:val="0"/>
-              <w:spacing w:after="240"/>
-              <w:rPr>
-                <w:rFonts w:ascii="Helvetica" w:hAnsi="Helvetica" w:cs="Times"/>
-                <w:b/>
-                <w:bCs/>
-                <w:color w:val="1B1718"/>
-                <w:sz w:val="22"/>
-                <w:szCs w:val="22"/>
-                <w:lang w:val="de-DE"/>
-              </w:rPr>
-            </w:pPr>
-            <w:r>
-              <w:rPr>
-                <w:rFonts w:ascii="Helvetica" w:hAnsi="Helvetica" w:cs="Times"/>
-                <w:color w:val="1B1718"/>
-                <w:sz w:val="22"/>
-                <w:szCs w:val="22"/>
-              </w:rPr>
-              <w:t>Outcome and (if applicable) exposure measure(s) well defined and robust to measurement / misclassification bias?</w:t>
-            </w:r>
-            <w:r>
-              <w:rPr>
-                <w:rFonts w:ascii="Helvetica" w:hAnsi="Helvetica" w:cs="Times"/>
-                <w:color w:val="1B1718"/>
-                <w:sz w:val="22"/>
-                <w:szCs w:val="22"/>
+            <w:tcW w:w="4136" w:type="dxa"/>
+          </w:tcPr>
+          <w:p>
+            <w:pPr>
+              <w:widowControl w:val="0"/>
+              <w:autoSpaceDE w:val="0"/>
+              <w:autoSpaceDN w:val="0"/>
+              <w:adjustRightInd w:val="0"/>
+              <w:spacing w:after="240"/>
+              <w:rPr>
+                <w:rFonts w:ascii="Helvetica" w:hAnsi="Helvetica" w:cs="Times"/>
+                <w:b/>
+                <w:bCs/>
+                <w:color w:val="1B1718"/>
+                <w:sz w:val="22"/>
+                <w:szCs w:val="22"/>
+                <w:lang w:val="de-DE"/>
+              </w:rPr>
+            </w:pPr>
+            <w:r>
+              <w:rPr>
+                <w:rFonts w:ascii="Helvetica" w:hAnsi="Helvetica" w:cs="Times"/>
+                <w:color w:val="1B1718"/>
+                <w:sz w:val="22"/>
+                <w:szCs w:val="22"/>
+              </w:rPr>
+              <w:t xml:space="preserve">Outcome and (if applicable) exposure measure(s) well defined and robust to measurement / misclassification bias? </w:t>
+            </w:r>
+            <w:proofErr w:type="spellStart"/>
+            <w:r>
+              <w:rPr>
+                <w:rFonts w:ascii="Helvetica" w:hAnsi="Helvetica" w:cs="Times"/>
+                <w:color w:val="1B1718"/>
+                <w:sz w:val="22"/>
+                <w:szCs w:val="22"/>
+                <w:lang w:val="de-DE"/>
+              </w:rPr>
+              <w:t>Means</w:t>
+            </w:r>
+            <w:proofErr w:type="spellEnd"/>
+            <w:r>
+              <w:rPr>
+                <w:rFonts w:ascii="Helvetica" w:hAnsi="Helvetica" w:cs="Times"/>
+                <w:color w:val="1B1718"/>
+                <w:sz w:val="22"/>
+                <w:szCs w:val="22"/>
+                <w:lang w:val="de-DE"/>
               </w:rPr>
               <w:t xml:space="preserve"> </w:t>
             </w:r>
-            <w:r>
-              <w:rPr>
-                <w:rFonts w:ascii="Helvetica" w:hAnsi="Helvetica" w:cs="Times"/>
-                <w:color w:val="1B1718"/>
-                <w:sz w:val="22"/>
-                <w:szCs w:val="22"/>
-              </w:rPr>
-              <w:t> -</w:t>
-            </w:r>
             <w:proofErr w:type="spellStart"/>
             <w:r>
               <w:rPr>
@@ -1979,7 +1980,7 @@
                 <w:szCs w:val="22"/>
                 <w:lang w:val="de-DE"/>
               </w:rPr>
-              <w:t>Means</w:t>
+              <w:t>of</w:t>
             </w:r>
             <w:proofErr w:type="spellEnd"/>
             <w:r>
@@ -2001,7 +2002,7 @@
                 <w:szCs w:val="22"/>
                 <w:lang w:val="de-DE"/>
               </w:rPr>
-              <w:t>of</w:t>
+              <w:t>assessment</w:t>
             </w:r>
             <w:proofErr w:type="spellEnd"/>
             <w:r>
@@ -2023,7 +2024,7 @@
                 <w:szCs w:val="22"/>
                 <w:lang w:val="de-DE"/>
               </w:rPr>
-              <w:t>assessment</w:t>
+              <w:t>reported</w:t>
             </w:r>
             <w:proofErr w:type="spellEnd"/>
             <w:r>
@@ -2034,116 +2035,82 @@
                 <w:szCs w:val="22"/>
                 <w:lang w:val="de-DE"/>
               </w:rPr>
-              <w:t xml:space="preserve"> </w:t>
-            </w:r>
-            <w:proofErr w:type="spellStart"/>
-            <w:r>
-              <w:rPr>
-                <w:rFonts w:ascii="Helvetica" w:hAnsi="Helvetica" w:cs="Times"/>
-                <w:color w:val="1B1718"/>
-                <w:sz w:val="22"/>
-                <w:szCs w:val="22"/>
-                <w:lang w:val="de-DE"/>
-              </w:rPr>
-              <w:t>reported</w:t>
-            </w:r>
-            <w:proofErr w:type="spellEnd"/>
-            <w:r>
-              <w:rPr>
-                <w:rFonts w:ascii="Helvetica" w:hAnsi="Helvetica" w:cs="Times"/>
-                <w:color w:val="1B1718"/>
-                <w:sz w:val="22"/>
-                <w:szCs w:val="22"/>
-                <w:lang w:val="de-DE"/>
-              </w:rPr>
               <w:t>?</w:t>
             </w:r>
           </w:p>
         </w:tc>
         <w:tc>
           <w:tcPr>
-            <w:tcW w:w="1134" w:type="dxa"/>
-          </w:tcPr>
-          <w:p>
-            <w:pPr>
-              <w:widowControl w:val="0"/>
-              <w:autoSpaceDE w:val="0"/>
-              <w:autoSpaceDN w:val="0"/>
-              <w:adjustRightInd w:val="0"/>
-              <w:spacing w:after="240"/>
-              <w:rPr>
-                <w:rFonts w:ascii="Helvetica" w:hAnsi="Helvetica" w:cs="Times"/>
-                <w:b/>
-                <w:bCs/>
-                <w:color w:val="1B1718"/>
-                <w:sz w:val="22"/>
-                <w:szCs w:val="22"/>
-                <w:lang w:val="de-DE"/>
-              </w:rPr>
-            </w:pPr>
-            <w:r>
-              <w:rPr>
-                <w:rFonts w:ascii="Helvetica" w:hAnsi="Helvetica" w:cs="Times"/>
-                <w:b/>
-                <w:bCs/>
-                <w:color w:val="1B1718"/>
-                <w:sz w:val="22"/>
-                <w:szCs w:val="22"/>
-                <w:lang w:val="de-DE"/>
-              </w:rPr>
-              <w:t>X</w:t>
-            </w:r>
-          </w:p>
-        </w:tc>
-        <w:tc>
-          <w:tcPr>
-            <w:tcW w:w="1418" w:type="dxa"/>
-          </w:tcPr>
-          <w:p>
-            <w:pPr>
-              <w:widowControl w:val="0"/>
-              <w:autoSpaceDE w:val="0"/>
-              <w:autoSpaceDN w:val="0"/>
-              <w:adjustRightInd w:val="0"/>
-              <w:spacing w:after="240"/>
-              <w:rPr>
-                <w:rFonts w:ascii="Helvetica" w:hAnsi="Helvetica" w:cs="Times"/>
-                <w:b/>
-                <w:bCs/>
-                <w:color w:val="1B1718"/>
-                <w:sz w:val="22"/>
-                <w:szCs w:val="22"/>
-                <w:lang w:val="de-DE"/>
-              </w:rPr>
-            </w:pPr>
-          </w:p>
-        </w:tc>
-        <w:tc>
-          <w:tcPr>
-            <w:tcW w:w="992" w:type="dxa"/>
-          </w:tcPr>
-          <w:p>
-            <w:pPr>
-              <w:widowControl w:val="0"/>
-              <w:autoSpaceDE w:val="0"/>
-              <w:autoSpaceDN w:val="0"/>
-              <w:adjustRightInd w:val="0"/>
-              <w:spacing w:after="240"/>
-              <w:rPr>
-                <w:rFonts w:ascii="Helvetica" w:hAnsi="Helvetica" w:cs="Times"/>
-                <w:b/>
-                <w:bCs/>
-                <w:color w:val="1B1718"/>
-                <w:sz w:val="22"/>
-                <w:szCs w:val="22"/>
-                <w:lang w:val="de-DE"/>
-              </w:rPr>
-            </w:pPr>
-          </w:p>
-        </w:tc>
-        <w:tc>
-          <w:tcPr>
-            <w:tcW w:w="952" w:type="dxa"/>
+            <w:tcW w:w="1105" w:type="dxa"/>
+          </w:tcPr>
+          <w:p>
+            <w:pPr>
+              <w:widowControl w:val="0"/>
+              <w:autoSpaceDE w:val="0"/>
+              <w:autoSpaceDN w:val="0"/>
+              <w:adjustRightInd w:val="0"/>
+              <w:spacing w:after="240"/>
+              <w:rPr>
+                <w:rFonts w:ascii="Helvetica" w:hAnsi="Helvetica" w:cs="Times"/>
+                <w:b/>
+                <w:bCs/>
+                <w:color w:val="1B1718"/>
+                <w:sz w:val="22"/>
+                <w:szCs w:val="22"/>
+                <w:lang w:val="de-DE"/>
+              </w:rPr>
+            </w:pPr>
+          </w:p>
+        </w:tc>
+        <w:tc>
+          <w:tcPr>
+            <w:tcW w:w="1389" w:type="dxa"/>
+          </w:tcPr>
+          <w:p>
+            <w:pPr>
+              <w:widowControl w:val="0"/>
+              <w:autoSpaceDE w:val="0"/>
+              <w:autoSpaceDN w:val="0"/>
+              <w:adjustRightInd w:val="0"/>
+              <w:spacing w:after="240"/>
+              <w:rPr>
+                <w:rFonts w:ascii="Helvetica" w:hAnsi="Helvetica" w:cs="Times"/>
+                <w:b/>
+                <w:bCs/>
+                <w:color w:val="1B1718"/>
+                <w:sz w:val="22"/>
+                <w:szCs w:val="22"/>
+                <w:lang w:val="de-DE"/>
+              </w:rPr>
+            </w:pPr>
+          </w:p>
+        </w:tc>
+        <w:tc>
+          <w:tcPr>
+            <w:tcW w:w="966" w:type="dxa"/>
+          </w:tcPr>
+          <w:p>
+            <w:pPr>
+              <w:widowControl w:val="0"/>
+              <w:autoSpaceDE w:val="0"/>
+              <w:autoSpaceDN w:val="0"/>
+              <w:adjustRightInd w:val="0"/>
+              <w:spacing w:after="240"/>
+              <w:rPr>
+                <w:rFonts w:ascii="Helvetica" w:hAnsi="Helvetica" w:cs="Times"/>
+                <w:b/>
+                <w:bCs/>
+                <w:color w:val="1B1718"/>
+                <w:sz w:val="22"/>
+                <w:szCs w:val="22"/>
+                <w:lang w:val="de-DE"/>
+              </w:rPr>
+            </w:pPr>
+          </w:p>
+        </w:tc>
+        <w:tc>
+          <w:tcPr>
+            <w:tcW w:w="929" w:type="dxa"/>
           </w:tcPr>
           <w:p>
             <w:pPr>
@@ -2168,7 +2135,7 @@
       <w:tr>
         <w:tc>
           <w:tcPr>
-            <w:tcW w:w="534" w:type="dxa"/>
+            <w:tcW w:w="531" w:type="dxa"/>
           </w:tcPr>
           <w:p>
             <w:pPr>
@@ -2203,7 +2170,7 @@
         </w:tc>
         <w:tc>
           <w:tcPr>
-            <w:tcW w:w="4252" w:type="dxa"/>
+            <w:tcW w:w="4136" w:type="dxa"/>
           </w:tcPr>
           <w:p>
             <w:pPr>
@@ -2280,7 +2247,53 @@
         </w:tc>
         <w:tc>
           <w:tcPr>
-            <w:tcW w:w="1134" w:type="dxa"/>
+            <w:tcW w:w="1105" w:type="dxa"/>
+          </w:tcPr>
+          <w:p>
+            <w:pPr>
+              <w:widowControl w:val="0"/>
+              <w:autoSpaceDE w:val="0"/>
+              <w:autoSpaceDN w:val="0"/>
+              <w:adjustRightInd w:val="0"/>
+              <w:spacing w:after="240"/>
+              <w:rPr>
+                <w:rFonts w:ascii="Helvetica" w:hAnsi="Helvetica" w:cs="Times"/>
+                <w:b/>
+                <w:bCs/>
+                <w:color w:val="1B1718"/>
+                <w:sz w:val="22"/>
+                <w:szCs w:val="22"/>
+                <w:lang w:val="de-DE"/>
+              </w:rPr>
+            </w:pPr>
+          </w:p>
+        </w:tc>
+        <w:tc>
+          <w:tcPr>
+            <w:tcW w:w="1389" w:type="dxa"/>
+          </w:tcPr>
+          <w:p>
+            <w:pPr>
+              <w:widowControl w:val="0"/>
+              <w:autoSpaceDE w:val="0"/>
+              <w:autoSpaceDN w:val="0"/>
+              <w:adjustRightInd w:val="0"/>
+              <w:spacing w:after="240"/>
+              <w:rPr>
+                <w:rFonts w:ascii="Helvetica" w:hAnsi="Helvetica" w:cs="Times"/>
+                <w:b/>
+                <w:bCs/>
+                <w:color w:val="1B1718"/>
+                <w:sz w:val="22"/>
+                <w:szCs w:val="22"/>
+                <w:lang w:val="de-DE"/>
+              </w:rPr>
+            </w:pPr>
+          </w:p>
+        </w:tc>
+        <w:tc>
+          <w:tcPr>
+            <w:tcW w:w="966" w:type="dxa"/>
           </w:tcPr>
           <w:p>
             <w:pPr>
@@ -2315,53 +2328,7 @@
         </w:tc>
         <w:tc>
           <w:tcPr>
-            <w:tcW w:w="1418" w:type="dxa"/>
-          </w:tcPr>
-          <w:p>
-            <w:pPr>
-              <w:widowControl w:val="0"/>
-              <w:autoSpaceDE w:val="0"/>
-              <w:autoSpaceDN w:val="0"/>
-              <w:adjustRightInd w:val="0"/>
-              <w:spacing w:after="240"/>
-              <w:rPr>
-                <w:rFonts w:ascii="Helvetica" w:hAnsi="Helvetica" w:cs="Times"/>
-                <w:b/>
-                <w:bCs/>
-                <w:color w:val="1B1718"/>
-                <w:sz w:val="22"/>
-                <w:szCs w:val="22"/>
-                <w:lang w:val="de-DE"/>
-              </w:rPr>
-            </w:pPr>
-          </w:p>
-        </w:tc>
-        <w:tc>
-          <w:tcPr>
-            <w:tcW w:w="992" w:type="dxa"/>
-          </w:tcPr>
-          <w:p>
-            <w:pPr>
-              <w:widowControl w:val="0"/>
-              <w:autoSpaceDE w:val="0"/>
-              <w:autoSpaceDN w:val="0"/>
-              <w:adjustRightInd w:val="0"/>
-              <w:spacing w:after="240"/>
-              <w:rPr>
-                <w:rFonts w:ascii="Helvetica" w:hAnsi="Helvetica" w:cs="Times"/>
-                <w:b/>
-                <w:bCs/>
-                <w:color w:val="1B1718"/>
-                <w:sz w:val="22"/>
-                <w:szCs w:val="22"/>
-                <w:lang w:val="de-DE"/>
-              </w:rPr>
-            </w:pPr>
-          </w:p>
-        </w:tc>
-        <w:tc>
-          <w:tcPr>
-            <w:tcW w:w="952" w:type="dxa"/>
+            <w:tcW w:w="929" w:type="dxa"/>
           </w:tcPr>
           <w:p>
             <w:pPr>
@@ -2386,7 +2353,7 @@
       <w:tr>
         <w:tc>
           <w:tcPr>
-            <w:tcW w:w="534" w:type="dxa"/>
+            <w:tcW w:w="531" w:type="dxa"/>
           </w:tcPr>
           <w:p>
             <w:pPr>
@@ -2421,7 +2388,7 @@
         </w:tc>
         <w:tc>
           <w:tcPr>
-            <w:tcW w:w="4252" w:type="dxa"/>
+            <w:tcW w:w="4136" w:type="dxa"/>
           </w:tcPr>
           <w:p>
             <w:pPr>
@@ -2452,7 +2419,7 @@
         </w:tc>
         <w:tc>
           <w:tcPr>
-            <w:tcW w:w="1134" w:type="dxa"/>
+            <w:tcW w:w="1105" w:type="dxa"/>
           </w:tcPr>
           <w:p>
             <w:pPr>
@@ -2485,51 +2452,51 @@
         </w:tc>
         <w:tc>
           <w:tcPr>
-            <w:tcW w:w="1418" w:type="dxa"/>
-          </w:tcPr>
-          <w:p>
-            <w:pPr>
-              <w:widowControl w:val="0"/>
-              <w:autoSpaceDE w:val="0"/>
-              <w:autoSpaceDN w:val="0"/>
-              <w:adjustRightInd w:val="0"/>
-              <w:spacing w:after="240"/>
-              <w:rPr>
-                <w:rFonts w:ascii="Helvetica" w:hAnsi="Helvetica" w:cs="Times"/>
-                <w:b/>
-                <w:bCs/>
-                <w:color w:val="1B1718"/>
-                <w:sz w:val="22"/>
-                <w:szCs w:val="22"/>
-              </w:rPr>
-            </w:pPr>
-          </w:p>
-        </w:tc>
-        <w:tc>
-          <w:tcPr>
-            <w:tcW w:w="992" w:type="dxa"/>
-          </w:tcPr>
-          <w:p>
-            <w:pPr>
-              <w:widowControl w:val="0"/>
-              <w:autoSpaceDE w:val="0"/>
-              <w:autoSpaceDN w:val="0"/>
-              <w:adjustRightInd w:val="0"/>
-              <w:spacing w:after="240"/>
-              <w:rPr>
-                <w:rFonts w:ascii="Helvetica" w:hAnsi="Helvetica" w:cs="Times"/>
-                <w:b/>
-                <w:bCs/>
-                <w:color w:val="1B1718"/>
-                <w:sz w:val="22"/>
-                <w:szCs w:val="22"/>
-              </w:rPr>
-            </w:pPr>
-          </w:p>
-        </w:tc>
-        <w:tc>
-          <w:tcPr>
-            <w:tcW w:w="952" w:type="dxa"/>
+            <w:tcW w:w="1389" w:type="dxa"/>
+          </w:tcPr>
+          <w:p>
+            <w:pPr>
+              <w:widowControl w:val="0"/>
+              <w:autoSpaceDE w:val="0"/>
+              <w:autoSpaceDN w:val="0"/>
+              <w:adjustRightInd w:val="0"/>
+              <w:spacing w:after="240"/>
+              <w:rPr>
+                <w:rFonts w:ascii="Helvetica" w:hAnsi="Helvetica" w:cs="Times"/>
+                <w:b/>
+                <w:bCs/>
+                <w:color w:val="1B1718"/>
+                <w:sz w:val="22"/>
+                <w:szCs w:val="22"/>
+              </w:rPr>
+            </w:pPr>
+          </w:p>
+        </w:tc>
+        <w:tc>
+          <w:tcPr>
+            <w:tcW w:w="966" w:type="dxa"/>
+          </w:tcPr>
+          <w:p>
+            <w:pPr>
+              <w:widowControl w:val="0"/>
+              <w:autoSpaceDE w:val="0"/>
+              <w:autoSpaceDN w:val="0"/>
+              <w:adjustRightInd w:val="0"/>
+              <w:spacing w:after="240"/>
+              <w:rPr>
+                <w:rFonts w:ascii="Helvetica" w:hAnsi="Helvetica" w:cs="Times"/>
+                <w:b/>
+                <w:bCs/>
+                <w:color w:val="1B1718"/>
+                <w:sz w:val="22"/>
+                <w:szCs w:val="22"/>
+              </w:rPr>
+            </w:pPr>
+          </w:p>
+        </w:tc>
+        <w:tc>
+          <w:tcPr>
+            <w:tcW w:w="929" w:type="dxa"/>
           </w:tcPr>
           <w:p>
             <w:pPr>
@@ -2553,7 +2520,7 @@
       <w:tr>
         <w:tc>
           <w:tcPr>
-            <w:tcW w:w="534" w:type="dxa"/>
+            <w:tcW w:w="531" w:type="dxa"/>
           </w:tcPr>
           <w:p>
             <w:pPr>
@@ -2589,7 +2556,7 @@
         </w:tc>
         <w:tc>
           <w:tcPr>
-            <w:tcW w:w="4252" w:type="dxa"/>
+            <w:tcW w:w="4136" w:type="dxa"/>
           </w:tcPr>
           <w:p>
             <w:pPr>
@@ -2620,7 +2587,7 @@
         </w:tc>
         <w:tc>
           <w:tcPr>
-            <w:tcW w:w="1134" w:type="dxa"/>
+            <w:tcW w:w="1105" w:type="dxa"/>
           </w:tcPr>
           <w:p>
             <w:pPr>
@@ -2653,51 +2620,51 @@
         </w:tc>
         <w:tc>
           <w:tcPr>
-            <w:tcW w:w="1418" w:type="dxa"/>
-          </w:tcPr>
-          <w:p>
-            <w:pPr>
-              <w:widowControl w:val="0"/>
-              <w:autoSpaceDE w:val="0"/>
-              <w:autoSpaceDN w:val="0"/>
-              <w:adjustRightInd w:val="0"/>
-              <w:spacing w:after="240"/>
-              <w:rPr>
-                <w:rFonts w:ascii="Helvetica" w:hAnsi="Helvetica" w:cs="Times"/>
-                <w:b/>
-                <w:bCs/>
-                <w:color w:val="1B1718"/>
-                <w:sz w:val="22"/>
-                <w:szCs w:val="22"/>
-              </w:rPr>
-            </w:pPr>
-          </w:p>
-        </w:tc>
-        <w:tc>
-          <w:tcPr>
-            <w:tcW w:w="992" w:type="dxa"/>
-          </w:tcPr>
-          <w:p>
-            <w:pPr>
-              <w:widowControl w:val="0"/>
-              <w:autoSpaceDE w:val="0"/>
-              <w:autoSpaceDN w:val="0"/>
-              <w:adjustRightInd w:val="0"/>
-              <w:spacing w:after="240"/>
-              <w:rPr>
-                <w:rFonts w:ascii="Helvetica" w:hAnsi="Helvetica" w:cs="Times"/>
-                <w:b/>
-                <w:bCs/>
-                <w:color w:val="1B1718"/>
-                <w:sz w:val="22"/>
-                <w:szCs w:val="22"/>
-              </w:rPr>
-            </w:pPr>
-          </w:p>
-        </w:tc>
-        <w:tc>
-          <w:tcPr>
-            <w:tcW w:w="952" w:type="dxa"/>
+            <w:tcW w:w="1389" w:type="dxa"/>
+          </w:tcPr>
+          <w:p>
+            <w:pPr>
+              <w:widowControl w:val="0"/>
+              <w:autoSpaceDE w:val="0"/>
+              <w:autoSpaceDN w:val="0"/>
+              <w:adjustRightInd w:val="0"/>
+              <w:spacing w:after="240"/>
+              <w:rPr>
+                <w:rFonts w:ascii="Helvetica" w:hAnsi="Helvetica" w:cs="Times"/>
+                <w:b/>
+                <w:bCs/>
+                <w:color w:val="1B1718"/>
+                <w:sz w:val="22"/>
+                <w:szCs w:val="22"/>
+              </w:rPr>
+            </w:pPr>
+          </w:p>
+        </w:tc>
+        <w:tc>
+          <w:tcPr>
+            <w:tcW w:w="966" w:type="dxa"/>
+          </w:tcPr>
+          <w:p>
+            <w:pPr>
+              <w:widowControl w:val="0"/>
+              <w:autoSpaceDE w:val="0"/>
+              <w:autoSpaceDN w:val="0"/>
+              <w:adjustRightInd w:val="0"/>
+              <w:spacing w:after="240"/>
+              <w:rPr>
+                <w:rFonts w:ascii="Helvetica" w:hAnsi="Helvetica" w:cs="Times"/>
+                <w:b/>
+                <w:bCs/>
+                <w:color w:val="1B1718"/>
+                <w:sz w:val="22"/>
+                <w:szCs w:val="22"/>
+              </w:rPr>
+            </w:pPr>
+          </w:p>
+        </w:tc>
+        <w:tc>
+          <w:tcPr>
+            <w:tcW w:w="929" w:type="dxa"/>
           </w:tcPr>
           <w:p>
             <w:pPr>
@@ -2721,7 +2688,7 @@
       <w:tr>
         <w:tc>
           <w:tcPr>
-            <w:tcW w:w="534" w:type="dxa"/>
+            <w:tcW w:w="531" w:type="dxa"/>
           </w:tcPr>
           <w:p>
             <w:pPr>
@@ -2756,7 +2723,7 @@
         </w:tc>
         <w:tc>
           <w:tcPr>
-            <w:tcW w:w="4252" w:type="dxa"/>
+            <w:tcW w:w="4136" w:type="dxa"/>
           </w:tcPr>
           <w:p>
             <w:pPr>
@@ -2845,7 +2812,53 @@
         </w:tc>
         <w:tc>
           <w:tcPr>
-            <w:tcW w:w="1134" w:type="dxa"/>
+            <w:tcW w:w="1105" w:type="dxa"/>
+          </w:tcPr>
+          <w:p>
+            <w:pPr>
+              <w:widowControl w:val="0"/>
+              <w:autoSpaceDE w:val="0"/>
+              <w:autoSpaceDN w:val="0"/>
+              <w:adjustRightInd w:val="0"/>
+              <w:spacing w:after="240"/>
+              <w:rPr>
+                <w:rFonts w:ascii="Helvetica" w:hAnsi="Helvetica" w:cs="Times"/>
+                <w:b/>
+                <w:bCs/>
+                <w:color w:val="1B1718"/>
+                <w:sz w:val="22"/>
+                <w:szCs w:val="22"/>
+                <w:lang w:val="de-DE"/>
+              </w:rPr>
+            </w:pPr>
+          </w:p>
+        </w:tc>
+        <w:tc>
+          <w:tcPr>
+            <w:tcW w:w="1389" w:type="dxa"/>
+          </w:tcPr>
+          <w:p>
+            <w:pPr>
+              <w:widowControl w:val="0"/>
+              <w:autoSpaceDE w:val="0"/>
+              <w:autoSpaceDN w:val="0"/>
+              <w:adjustRightInd w:val="0"/>
+              <w:spacing w:after="240"/>
+              <w:rPr>
+                <w:rFonts w:ascii="Helvetica" w:hAnsi="Helvetica" w:cs="Times"/>
+                <w:b/>
+                <w:bCs/>
+                <w:color w:val="1B1718"/>
+                <w:sz w:val="22"/>
+                <w:szCs w:val="22"/>
+                <w:lang w:val="de-DE"/>
+              </w:rPr>
+            </w:pPr>
+          </w:p>
+        </w:tc>
+        <w:tc>
+          <w:tcPr>
+            <w:tcW w:w="966" w:type="dxa"/>
           </w:tcPr>
           <w:p>
             <w:pPr>
@@ -2880,53 +2893,7 @@
         </w:tc>
         <w:tc>
           <w:tcPr>
-            <w:tcW w:w="1418" w:type="dxa"/>
-          </w:tcPr>
-          <w:p>
-            <w:pPr>
-              <w:widowControl w:val="0"/>
-              <w:autoSpaceDE w:val="0"/>
-              <w:autoSpaceDN w:val="0"/>
-              <w:adjustRightInd w:val="0"/>
-              <w:spacing w:after="240"/>
-              <w:rPr>
-                <w:rFonts w:ascii="Helvetica" w:hAnsi="Helvetica" w:cs="Times"/>
-                <w:b/>
-                <w:bCs/>
-                <w:color w:val="1B1718"/>
-                <w:sz w:val="22"/>
-                <w:szCs w:val="22"/>
-                <w:lang w:val="de-DE"/>
-              </w:rPr>
-            </w:pPr>
-          </w:p>
-        </w:tc>
-        <w:tc>
-          <w:tcPr>
-            <w:tcW w:w="992" w:type="dxa"/>
-          </w:tcPr>
-          <w:p>
-            <w:pPr>
-              <w:widowControl w:val="0"/>
-              <w:autoSpaceDE w:val="0"/>
-              <w:autoSpaceDN w:val="0"/>
-              <w:adjustRightInd w:val="0"/>
-              <w:spacing w:after="240"/>
-              <w:rPr>
-                <w:rFonts w:ascii="Helvetica" w:hAnsi="Helvetica" w:cs="Times"/>
-                <w:b/>
-                <w:bCs/>
-                <w:color w:val="1B1718"/>
-                <w:sz w:val="22"/>
-                <w:szCs w:val="22"/>
-                <w:lang w:val="de-DE"/>
-              </w:rPr>
-            </w:pPr>
-          </w:p>
-        </w:tc>
-        <w:tc>
-          <w:tcPr>
-            <w:tcW w:w="952" w:type="dxa"/>
+            <w:tcW w:w="929" w:type="dxa"/>
           </w:tcPr>
           <w:p>
             <w:pPr>
@@ -2951,7 +2918,7 @@
       <w:tr>
         <w:tc>
           <w:tcPr>
-            <w:tcW w:w="534" w:type="dxa"/>
+            <w:tcW w:w="531" w:type="dxa"/>
           </w:tcPr>
           <w:p>
             <w:pPr>
@@ -2986,7 +2953,7 @@
         </w:tc>
         <w:tc>
           <w:tcPr>
-            <w:tcW w:w="4252" w:type="dxa"/>
+            <w:tcW w:w="4136" w:type="dxa"/>
           </w:tcPr>
           <w:p>
             <w:pPr>
@@ -3017,7 +2984,29 @@
         </w:tc>
         <w:tc>
           <w:tcPr>
-            <w:tcW w:w="1134" w:type="dxa"/>
+            <w:tcW w:w="1105" w:type="dxa"/>
+          </w:tcPr>
+          <w:p>
+            <w:pPr>
+              <w:widowControl w:val="0"/>
+              <w:autoSpaceDE w:val="0"/>
+              <w:autoSpaceDN w:val="0"/>
+              <w:adjustRightInd w:val="0"/>
+              <w:spacing w:after="240"/>
+              <w:rPr>
+                <w:rFonts w:ascii="Helvetica" w:hAnsi="Helvetica" w:cs="Times"/>
+                <w:b/>
+                <w:bCs/>
+                <w:color w:val="1B1718"/>
+                <w:sz w:val="22"/>
+                <w:szCs w:val="22"/>
+              </w:rPr>
+            </w:pPr>
+          </w:p>
+        </w:tc>
+        <w:tc>
+          <w:tcPr>
+            <w:tcW w:w="1389" w:type="dxa"/>
           </w:tcPr>
           <w:p>
             <w:pPr>
@@ -3050,51 +3039,29 @@
         </w:tc>
         <w:tc>
           <w:tcPr>
-            <w:tcW w:w="1418" w:type="dxa"/>
-          </w:tcPr>
-          <w:p>
-            <w:pPr>
-              <w:widowControl w:val="0"/>
-              <w:autoSpaceDE w:val="0"/>
-              <w:autoSpaceDN w:val="0"/>
-              <w:adjustRightInd w:val="0"/>
-              <w:spacing w:after="240"/>
-              <w:rPr>
-                <w:rFonts w:ascii="Helvetica" w:hAnsi="Helvetica" w:cs="Times"/>
-                <w:b/>
-                <w:bCs/>
-                <w:color w:val="1B1718"/>
-                <w:sz w:val="22"/>
-                <w:szCs w:val="22"/>
-              </w:rPr>
-            </w:pPr>
-          </w:p>
-        </w:tc>
-        <w:tc>
-          <w:tcPr>
-            <w:tcW w:w="992" w:type="dxa"/>
-          </w:tcPr>
-          <w:p>
-            <w:pPr>
-              <w:widowControl w:val="0"/>
-              <w:autoSpaceDE w:val="0"/>
-              <w:autoSpaceDN w:val="0"/>
-              <w:adjustRightInd w:val="0"/>
-              <w:spacing w:after="240"/>
-              <w:rPr>
-                <w:rFonts w:ascii="Helvetica" w:hAnsi="Helvetica" w:cs="Times"/>
-                <w:b/>
-                <w:bCs/>
-                <w:color w:val="1B1718"/>
-                <w:sz w:val="22"/>
-                <w:szCs w:val="22"/>
-              </w:rPr>
-            </w:pPr>
-          </w:p>
-        </w:tc>
-        <w:tc>
-          <w:tcPr>
-            <w:tcW w:w="952" w:type="dxa"/>
+            <w:tcW w:w="966" w:type="dxa"/>
+          </w:tcPr>
+          <w:p>
+            <w:pPr>
+              <w:widowControl w:val="0"/>
+              <w:autoSpaceDE w:val="0"/>
+              <w:autoSpaceDN w:val="0"/>
+              <w:adjustRightInd w:val="0"/>
+              <w:spacing w:after="240"/>
+              <w:rPr>
+                <w:rFonts w:ascii="Helvetica" w:hAnsi="Helvetica" w:cs="Times"/>
+                <w:b/>
+                <w:bCs/>
+                <w:color w:val="1B1718"/>
+                <w:sz w:val="22"/>
+                <w:szCs w:val="22"/>
+              </w:rPr>
+            </w:pPr>
+          </w:p>
+        </w:tc>
+        <w:tc>
+          <w:tcPr>
+            <w:tcW w:w="929" w:type="dxa"/>
             <w:shd w:val="clear" w:color="auto" w:fill="B6DDE8" w:themeFill="accent5" w:themeFillTint="66"/>
           </w:tcPr>
           <w:p>
@@ -3119,7 +3086,7 @@
       <w:tr>
         <w:tc>
           <w:tcPr>
-            <w:tcW w:w="534" w:type="dxa"/>
+            <w:tcW w:w="531" w:type="dxa"/>
           </w:tcPr>
           <w:p>
             <w:pPr>
@@ -3154,7 +3121,7 @@
         </w:tc>
         <w:tc>
           <w:tcPr>
-            <w:tcW w:w="4252" w:type="dxa"/>
+            <w:tcW w:w="4136" w:type="dxa"/>
           </w:tcPr>
           <w:p>
             <w:pPr>
@@ -3185,7 +3152,7 @@
         </w:tc>
         <w:tc>
           <w:tcPr>
-            <w:tcW w:w="1134" w:type="dxa"/>
+            <w:tcW w:w="1105" w:type="dxa"/>
           </w:tcPr>
           <w:p>
             <w:pPr>
@@ -3218,51 +3185,51 @@
         </w:tc>
         <w:tc>
           <w:tcPr>
-            <w:tcW w:w="1418" w:type="dxa"/>
-          </w:tcPr>
-          <w:p>
-            <w:pPr>
-              <w:widowControl w:val="0"/>
-              <w:autoSpaceDE w:val="0"/>
-              <w:autoSpaceDN w:val="0"/>
-              <w:adjustRightInd w:val="0"/>
-              <w:spacing w:after="240"/>
-              <w:rPr>
-                <w:rFonts w:ascii="Helvetica" w:hAnsi="Helvetica" w:cs="Times"/>
-                <w:b/>
-                <w:bCs/>
-                <w:color w:val="1B1718"/>
-                <w:sz w:val="22"/>
-                <w:szCs w:val="22"/>
-              </w:rPr>
-            </w:pPr>
-          </w:p>
-        </w:tc>
-        <w:tc>
-          <w:tcPr>
-            <w:tcW w:w="992" w:type="dxa"/>
-          </w:tcPr>
-          <w:p>
-            <w:pPr>
-              <w:widowControl w:val="0"/>
-              <w:autoSpaceDE w:val="0"/>
-              <w:autoSpaceDN w:val="0"/>
-              <w:adjustRightInd w:val="0"/>
-              <w:spacing w:after="240"/>
-              <w:rPr>
-                <w:rFonts w:ascii="Helvetica" w:hAnsi="Helvetica" w:cs="Times"/>
-                <w:b/>
-                <w:bCs/>
-                <w:color w:val="1B1718"/>
-                <w:sz w:val="22"/>
-                <w:szCs w:val="22"/>
-              </w:rPr>
-            </w:pPr>
-          </w:p>
-        </w:tc>
-        <w:tc>
-          <w:tcPr>
-            <w:tcW w:w="952" w:type="dxa"/>
+            <w:tcW w:w="1389" w:type="dxa"/>
+          </w:tcPr>
+          <w:p>
+            <w:pPr>
+              <w:widowControl w:val="0"/>
+              <w:autoSpaceDE w:val="0"/>
+              <w:autoSpaceDN w:val="0"/>
+              <w:adjustRightInd w:val="0"/>
+              <w:spacing w:after="240"/>
+              <w:rPr>
+                <w:rFonts w:ascii="Helvetica" w:hAnsi="Helvetica" w:cs="Times"/>
+                <w:b/>
+                <w:bCs/>
+                <w:color w:val="1B1718"/>
+                <w:sz w:val="22"/>
+                <w:szCs w:val="22"/>
+              </w:rPr>
+            </w:pPr>
+          </w:p>
+        </w:tc>
+        <w:tc>
+          <w:tcPr>
+            <w:tcW w:w="966" w:type="dxa"/>
+          </w:tcPr>
+          <w:p>
+            <w:pPr>
+              <w:widowControl w:val="0"/>
+              <w:autoSpaceDE w:val="0"/>
+              <w:autoSpaceDN w:val="0"/>
+              <w:adjustRightInd w:val="0"/>
+              <w:spacing w:after="240"/>
+              <w:rPr>
+                <w:rFonts w:ascii="Helvetica" w:hAnsi="Helvetica" w:cs="Times"/>
+                <w:b/>
+                <w:bCs/>
+                <w:color w:val="1B1718"/>
+                <w:sz w:val="22"/>
+                <w:szCs w:val="22"/>
+              </w:rPr>
+            </w:pPr>
+          </w:p>
+        </w:tc>
+        <w:tc>
+          <w:tcPr>
+            <w:tcW w:w="929" w:type="dxa"/>
             <w:shd w:val="clear" w:color="auto" w:fill="B6DDE8" w:themeFill="accent5" w:themeFillTint="66"/>
           </w:tcPr>
           <w:p>
@@ -3396,7 +3363,7 @@
 </file>
 
 <file path=word/styles.xml><?xml version="1.0" encoding="utf-8"?>
-<w:styles xmlns:mc="http://schemas.openxmlformats.org/markup-compatibility/2006" xmlns:r="http://schemas.openxmlformats.org/officeDocument/2006/relationships" xmlns:w="http://schemas.openxmlformats.org/wordprocessingml/2006/main" xmlns:w14="http://schemas.microsoft.com/office/word/2010/wordml" xmlns:w15="http://schemas.microsoft.com/office/word/2012/wordml" xmlns:w16cex="http://schemas.microsoft.com/office/word/2018/wordml/cex" xmlns:w16cid="http://schemas.microsoft.com/office/word/2016/wordml/cid" xmlns:w16="http://schemas.microsoft.com/office/word/2018/wordml" xmlns:w16sdtdh="http://schemas.microsoft.com/office/word/2020/wordml/sdtdatahash" xmlns:w16se="http://schemas.microsoft.com/office/word/2015/wordml/symex" mc:Ignorable="w14 w15 w16se w16cid w16 w16cex w16sdtdh">
+<w:styles xmlns:mc="http://schemas.openxmlformats.org/markup-compatibility/2006" xmlns:r="http://schemas.openxmlformats.org/officeDocument/2006/relationships" xmlns:w="http://schemas.openxmlformats.org/wordprocessingml/2006/main" xmlns:w14="http://schemas.microsoft.com/office/word/2010/wordml" xmlns:w15="http://schemas.microsoft.com/office/word/2012/wordml" xmlns:w16cid="http://schemas.microsoft.com/office/word/2016/wordml/cid" xmlns:w16se="http://schemas.microsoft.com/office/word/2015/wordml/symex" mc:Ignorable="w14 w15 w16se w16cid">
   <w:docDefaults>
     <w:rPrDefault>
       <w:rPr>
@@ -3408,7 +3375,7 @@
     </w:rPrDefault>
     <w:pPrDefault/>
   </w:docDefaults>
-  <w:latentStyles w:defLockedState="0" w:defUIPriority="99" w:defSemiHidden="0" w:defUnhideWhenUsed="0" w:defQFormat="0" w:count="376">
+  <w:latentStyles w:defLockedState="0" w:defUIPriority="99" w:defSemiHidden="0" w:defUnhideWhenUsed="0" w:defQFormat="0" w:count="375">
     <w:lsdException w:name="Normal" w:uiPriority="0" w:qFormat="1"/>
     <w:lsdException w:name="heading 1" w:uiPriority="9" w:qFormat="1"/>
     <w:lsdException w:name="heading 2" w:semiHidden="1" w:uiPriority="9" w:unhideWhenUsed="1" w:qFormat="1"/>

</xml_diff>